<commit_message>
FINALLY VERSION: presentation and text finally version v1.0.0
</commit_message>
<xml_diff>
--- a/Diploma/presentation/Presentation_text.docx
+++ b/Diploma/presentation/Presentation_text.docx
@@ -62,10 +62,7 @@
         <w:t xml:space="preserve">Целью данной выпускной квалификационной работы является создание </w:t>
       </w:r>
       <w:r>
-        <w:t>и проведение исследования на нейронных сетях с различными архитектурами</w:t>
-      </w:r>
-      <w:r>
-        <w:t xml:space="preserve">, такими как </w:t>
+        <w:t xml:space="preserve">и проведение исследования на нейронных сетях с различными архитектурами, такими как </w:t>
       </w:r>
       <w:r>
         <w:rPr>
@@ -293,10 +290,7 @@
         <w:t xml:space="preserve"> </w:t>
       </w:r>
       <w:r>
-        <w:t>НС.</w:t>
-      </w:r>
-      <w:r>
-        <w:t xml:space="preserve"> Изучена теория по перцептрону.</w:t>
+        <w:t>НС. Изучена теория по перцептрону.</w:t>
       </w:r>
     </w:p>
     <w:p>
@@ -309,13 +303,7 @@
       </w:r>
       <w:bookmarkEnd w:id="0"/>
       <w:r>
-        <w:t xml:space="preserve"> Изучены различия в поведении разных функций-оптимизаторов и функций-потерь. Изучены перемены, которые появляются при изменении параметров нейронной сети.</w:t>
-      </w:r>
-      <w:r>
-        <w:t xml:space="preserve"> Создан датасет</w:t>
-      </w:r>
-      <w:r>
-        <w:t>.</w:t>
+        <w:t xml:space="preserve"> Изучены различия в поведении разных функций-оптимизаторов и функций-потерь. Изучены перемены, которые появляются при изменении параметров нейронной сети. Создан датасет.</w:t>
       </w:r>
     </w:p>
     <w:p>
@@ -385,13 +373,8 @@
       <w:r>
         <w:t xml:space="preserve"> НС</w:t>
       </w:r>
-      <w:proofErr w:type="gramStart"/>
-      <w:r>
-        <w:t>.</w:t>
-      </w:r>
-      <w:proofErr w:type="gramEnd"/>
-      <w:r>
-        <w:t xml:space="preserve"> Н</w:t>
+      <w:r>
+        <w:t>. Н</w:t>
       </w:r>
       <w:r>
         <w:t xml:space="preserve">о для данной архитектуры </w:t>
@@ -413,19 +396,7 @@
         <w:ind w:firstLine="0"/>
       </w:pPr>
       <w:r>
-        <w:t xml:space="preserve">Тут где-то </w:t>
-      </w:r>
-      <w:r>
-        <w:t>2</w:t>
-      </w:r>
-      <w:r>
-        <w:t>:</w:t>
-      </w:r>
-      <w:r>
-        <w:t>4</w:t>
-      </w:r>
-      <w:r>
-        <w:t>0 пройдет</w:t>
+        <w:t>Тут где-то 2:40 пройдет</w:t>
       </w:r>
     </w:p>
     <w:p>
@@ -435,10 +406,7 @@
         <w:ind w:firstLine="0"/>
       </w:pPr>
       <w:r>
-        <w:t xml:space="preserve">Слайд № </w:t>
-      </w:r>
-      <w:r>
-        <w:t>5</w:t>
+        <w:t>Слайд № 5</w:t>
       </w:r>
     </w:p>
     <w:p>
@@ -612,10 +580,7 @@
         <w:ind w:firstLine="0"/>
       </w:pPr>
       <w:r>
-        <w:t xml:space="preserve">Слайд № </w:t>
-      </w:r>
-      <w:r>
-        <w:t>6</w:t>
+        <w:t>Слайд № 6</w:t>
       </w:r>
     </w:p>
     <w:p>
@@ -677,10 +642,7 @@
         <w:ind w:firstLine="0"/>
       </w:pPr>
       <w:r>
-        <w:t xml:space="preserve">Слайд № </w:t>
-      </w:r>
-      <w:r>
-        <w:t>7</w:t>
+        <w:t>Слайд № 7</w:t>
       </w:r>
     </w:p>
     <w:p>
@@ -742,10 +704,7 @@
         <w:t>MAELoss</w:t>
       </w:r>
       <w:r>
-        <w:t>. Обе функции справляются со своей задачей.</w:t>
-      </w:r>
-      <w:r>
-        <w:t xml:space="preserve"> Так как для </w:t>
+        <w:t xml:space="preserve">. Обе функции справляются со своей задачей. Так как для </w:t>
       </w:r>
       <w:r>
         <w:rPr>
@@ -776,13 +735,7 @@
         <w:ind w:firstLine="0"/>
       </w:pPr>
       <w:r>
-        <w:t xml:space="preserve">Тут где-то </w:t>
-      </w:r>
-      <w:r>
-        <w:t>4</w:t>
-      </w:r>
-      <w:r>
-        <w:t>:40 пройдет</w:t>
+        <w:t>Тут где-то 4:40 пройдет</w:t>
       </w:r>
     </w:p>
     <w:p>
@@ -1173,10 +1126,7 @@
         <w:pStyle w:val="a5"/>
       </w:pPr>
       <w:r>
-        <w:t>В целом, этап дообучения дает хорошую аппроксимацию истинного графика. Даже при условии, что на этапе простого обучения используют малое количество эпох, этап дообучения сглаживает график предсказаний, тем самым приближая его к истинному графику</w:t>
-      </w:r>
-      <w:r>
-        <w:t>.</w:t>
+        <w:t>В целом, этап дообучения дает хорошую аппроксимацию истинного графика. Даже при условии, что на этапе простого обучения используют малое количество эпох, этап дообучения сглаживает график предсказаний, тем самым приближая его к истинному графику.</w:t>
       </w:r>
     </w:p>
     <w:p>
@@ -1200,10 +1150,7 @@
         <w:pStyle w:val="a5"/>
       </w:pPr>
       <w:r>
-        <w:t xml:space="preserve">Подводя итог. </w:t>
-      </w:r>
-      <w:r>
-        <w:t xml:space="preserve">В ходе выполнения выпускной квалификационной работы были изучены различные архитектуры НС, такие как: </w:t>
+        <w:t xml:space="preserve">Подводя итог. В ходе выполнения выпускной квалификационной работы были изучены различные архитектуры НС, такие как: </w:t>
       </w:r>
       <w:r>
         <w:rPr>
@@ -1233,19 +1180,7 @@
         <w:t xml:space="preserve">. </w:t>
       </w:r>
       <w:r>
-        <w:t xml:space="preserve">Была изучена </w:t>
-      </w:r>
-      <w:r>
-        <w:t xml:space="preserve">и применена на практике </w:t>
-      </w:r>
-      <w:r>
-        <w:t>теоретическая часть по модул</w:t>
-      </w:r>
-      <w:r>
-        <w:t>ям</w:t>
-      </w:r>
-      <w:r>
-        <w:t xml:space="preserve"> </w:t>
+        <w:t xml:space="preserve">Была изучена и применена на практике теоретическая часть по модулям </w:t>
       </w:r>
       <w:r>
         <w:rPr>
@@ -1254,10 +1189,7 @@
         <w:t>PyTorch</w:t>
       </w:r>
       <w:r>
-        <w:t xml:space="preserve">. </w:t>
-      </w:r>
-      <w:r>
-        <w:t>Написаны краткие обзоры полученных теоретических знаний.</w:t>
+        <w:t>. Написаны краткие обзоры полученных теоретических знаний.</w:t>
       </w:r>
     </w:p>
     <w:p>
@@ -1274,10 +1206,7 @@
         <w:pStyle w:val="a5"/>
       </w:pPr>
       <w:r>
-        <w:t xml:space="preserve">Проведено множество исследований на реализованных НС. Сделаны соответствующие выводы по их эффективности. Все результаты этих исследований представлены </w:t>
-      </w:r>
-      <w:r>
-        <w:t xml:space="preserve">на у меня на </w:t>
+        <w:t xml:space="preserve">Проведено множество исследований на реализованных НС. Сделаны соответствующие выводы по их эффективности. Все результаты этих исследований представлены у меня на </w:t>
       </w:r>
       <w:proofErr w:type="spellStart"/>
       <w:r>

</xml_diff>